<commit_message>
Toegevoegd: leerdoelen in metadata
</commit_message>
<xml_diff>
--- a/docs/StudioVO.docx
+++ b/docs/StudioVO.docx
@@ -5644,15 +5644,84 @@
         <w:t>Content Zoekprofiel (CZP)</w:t>
       </w:r>
       <w:bookmarkEnd w:id="5"/>
-    </w:p>
-    <w:p>
-      <w:r>
-        <w:t xml:space="preserve">Om de hoeveelheid codeerwerk in xml te beperken, wordt de metadata van het content zoekprofiel niet voor elk leerelement in zijn geheel gecodeerd. In plaats daarvan worden alleen de relevante delen gecodeerd. De delen zullen automatisch per paragraaf of item geaggregeerd worden tot een volledige versie van het CZP. Indien een element van het CZP op meerdere plaatsen wordt gecodeerd, zal de waarde op de meest gedetaileerde plaats gebruikt worden. </w:t>
-      </w:r>
-    </w:p>
-    <w:p>
-      <w:r>
-        <w:t>Op dit moment kan metadata ingevoegd worden in component.xml, subcomponent.xml en in de bestanden die vanuit subcomponent.xml gerefereerd worden.</w:t>
+      <w:r>
+        <w:t xml:space="preserve"> en leerdoelen (OBK)</w:t>
+      </w:r>
+    </w:p>
+    <w:p>
+      <w:r>
+        <w:t xml:space="preserve">Om de hoeveelheid codeerwerk in xml </w:t>
+      </w:r>
+      <w:proofErr w:type="gramStart"/>
+      <w:r>
+        <w:t>te</w:t>
+      </w:r>
+      <w:proofErr w:type="gramEnd"/>
+      <w:r>
+        <w:t xml:space="preserve"> beperken, wordt de metadata van het content zoekprofiel niet voor elk leerelement in zijn geheel gecodeerd. </w:t>
+      </w:r>
+      <w:proofErr w:type="gramStart"/>
+      <w:r>
+        <w:t>In plaats daarvan worden alleen de relevante delen gecodeerd.</w:t>
+      </w:r>
+      <w:proofErr w:type="gramEnd"/>
+      <w:r>
+        <w:t xml:space="preserve"> </w:t>
+      </w:r>
+      <w:proofErr w:type="gramStart"/>
+      <w:r>
+        <w:t>De delen zullen automatisch per paragraaf of item geaggregeerd worden tot een volledige versie van het CZP.</w:t>
+      </w:r>
+      <w:proofErr w:type="gramEnd"/>
+      <w:r>
+        <w:t xml:space="preserve"> </w:t>
+      </w:r>
+      <w:proofErr w:type="gramStart"/>
+      <w:r>
+        <w:t>Indien een element van het CZP op meerdere plaatsen wordt gecodeerd, zal de waarde op de meest gedetaileerde plaats gebruikt worden.</w:t>
+      </w:r>
+      <w:proofErr w:type="gramEnd"/>
+      <w:r>
+        <w:t xml:space="preserve"> </w:t>
+      </w:r>
+    </w:p>
+    <w:p>
+      <w:proofErr w:type="gramStart"/>
+      <w:r>
+        <w:t>Naast het CZP worden hier ook de leerdoelen gecodeerd bij wijze van het leerdoel-id.</w:t>
+      </w:r>
+      <w:proofErr w:type="gramEnd"/>
+      <w:r>
+        <w:t xml:space="preserve"> </w:t>
+      </w:r>
+      <w:proofErr w:type="gramStart"/>
+      <w:r>
+        <w:t>Bij voorkeur worden de id’s van het OnderwijsBegrippenKader (OBK) gebruikt.</w:t>
+      </w:r>
+      <w:proofErr w:type="gramEnd"/>
+      <w:r>
+        <w:t xml:space="preserve"> </w:t>
+      </w:r>
+      <w:proofErr w:type="gramStart"/>
+      <w:r>
+        <w:t>Voor vakken waarvoor deze leerdoelen nog niet in het OBK bestaan, kunnen de id’s gebruikt worden zoals deze binnen PulseOn worden gebruikt.</w:t>
+      </w:r>
+      <w:proofErr w:type="gramEnd"/>
+      <w:r>
+        <w:t xml:space="preserve"> </w:t>
+      </w:r>
+    </w:p>
+    <w:p>
+      <w:r>
+        <w:t xml:space="preserve">Op dit moment </w:t>
+      </w:r>
+      <w:proofErr w:type="gramStart"/>
+      <w:r>
+        <w:t>kan</w:t>
+      </w:r>
+      <w:proofErr w:type="gramEnd"/>
+      <w:r>
+        <w:t xml:space="preserve"> metadata ingevoegd worden in component.xml, subcomponent.xml en in de bestanden die vanuit subcomponent.xml gerefereerd worden.</w:t>
       </w:r>
     </w:p>
     <w:p/>
@@ -5696,7 +5765,27 @@
           <w:sz w:val="22"/>
           <w:szCs w:val="22"/>
         </w:rPr>
-        <w:t>&lt;component id="test-ned-hv-thema1"&gt;</w:t>
+        <w:t>&lt;</w:t>
+      </w:r>
+      <w:proofErr w:type="gramStart"/>
+      <w:r>
+        <w:rPr>
+          <w:rFonts w:ascii="Menlo Regular" w:hAnsi="Menlo Regular" w:cs="Menlo Regular"/>
+          <w:color w:val="000000"/>
+          <w:sz w:val="22"/>
+          <w:szCs w:val="22"/>
+        </w:rPr>
+        <w:t>component</w:t>
+      </w:r>
+      <w:proofErr w:type="gramEnd"/>
+      <w:r>
+        <w:rPr>
+          <w:rFonts w:ascii="Menlo Regular" w:hAnsi="Menlo Regular" w:cs="Menlo Regular"/>
+          <w:color w:val="000000"/>
+          <w:sz w:val="22"/>
+          <w:szCs w:val="22"/>
+        </w:rPr>
+        <w:t xml:space="preserve"> id="test-ned-hv-thema1"&gt;</w:t>
       </w:r>
     </w:p>
     <w:p>
@@ -5734,7 +5823,27 @@
           <w:sz w:val="22"/>
           <w:szCs w:val="22"/>
         </w:rPr>
-        <w:t>&lt;metadata&gt; … &lt;/metadata&gt;</w:t>
+        <w:t>&lt;</w:t>
+      </w:r>
+      <w:proofErr w:type="gramStart"/>
+      <w:r>
+        <w:rPr>
+          <w:rFonts w:ascii="Menlo Regular" w:hAnsi="Menlo Regular" w:cs="Menlo Regular"/>
+          <w:color w:val="000000"/>
+          <w:sz w:val="22"/>
+          <w:szCs w:val="22"/>
+        </w:rPr>
+        <w:t>metadata</w:t>
+      </w:r>
+      <w:proofErr w:type="gramEnd"/>
+      <w:r>
+        <w:rPr>
+          <w:rFonts w:ascii="Menlo Regular" w:hAnsi="Menlo Regular" w:cs="Menlo Regular"/>
+          <w:color w:val="000000"/>
+          <w:sz w:val="22"/>
+          <w:szCs w:val="22"/>
+        </w:rPr>
+        <w:t>&gt; … &lt;/metadata&gt;</w:t>
       </w:r>
     </w:p>
     <w:p>
@@ -5772,7 +5881,27 @@
           <w:sz w:val="22"/>
           <w:szCs w:val="22"/>
         </w:rPr>
-        <w:t>&lt;description&gt; … &lt;/description&gt;</w:t>
+        <w:t>&lt;</w:t>
+      </w:r>
+      <w:proofErr w:type="gramStart"/>
+      <w:r>
+        <w:rPr>
+          <w:rFonts w:ascii="Menlo Regular" w:hAnsi="Menlo Regular" w:cs="Menlo Regular"/>
+          <w:color w:val="000000"/>
+          <w:sz w:val="22"/>
+          <w:szCs w:val="22"/>
+        </w:rPr>
+        <w:t>description</w:t>
+      </w:r>
+      <w:proofErr w:type="gramEnd"/>
+      <w:r>
+        <w:rPr>
+          <w:rFonts w:ascii="Menlo Regular" w:hAnsi="Menlo Regular" w:cs="Menlo Regular"/>
+          <w:color w:val="000000"/>
+          <w:sz w:val="22"/>
+          <w:szCs w:val="22"/>
+        </w:rPr>
+        <w:t>&gt; … &lt;/description&gt;</w:t>
       </w:r>
     </w:p>
     <w:p>
@@ -5810,7 +5939,27 @@
           <w:sz w:val="22"/>
           <w:szCs w:val="22"/>
         </w:rPr>
-        <w:t>&lt;lom xmlns="http://www.mathunited.nl/nl-lom"&gt;</w:t>
+        <w:t>&lt;</w:t>
+      </w:r>
+      <w:proofErr w:type="gramStart"/>
+      <w:r>
+        <w:rPr>
+          <w:rFonts w:ascii="Menlo Regular" w:hAnsi="Menlo Regular" w:cs="Menlo Regular"/>
+          <w:color w:val="000000"/>
+          <w:sz w:val="22"/>
+          <w:szCs w:val="22"/>
+        </w:rPr>
+        <w:t>lom</w:t>
+      </w:r>
+      <w:proofErr w:type="gramEnd"/>
+      <w:r>
+        <w:rPr>
+          <w:rFonts w:ascii="Menlo Regular" w:hAnsi="Menlo Regular" w:cs="Menlo Regular"/>
+          <w:color w:val="000000"/>
+          <w:sz w:val="22"/>
+          <w:szCs w:val="22"/>
+        </w:rPr>
+        <w:t xml:space="preserve"> xmlns="http://www.mathunited.nl/nl-lom"&gt;</w:t>
       </w:r>
     </w:p>
     <w:p>
@@ -5848,7 +5997,27 @@
           <w:sz w:val="22"/>
           <w:szCs w:val="22"/>
         </w:rPr>
-        <w:t xml:space="preserve">   &lt;general&gt;</w:t>
+        <w:t xml:space="preserve">   &lt;</w:t>
+      </w:r>
+      <w:proofErr w:type="gramStart"/>
+      <w:r>
+        <w:rPr>
+          <w:rFonts w:ascii="Menlo Regular" w:hAnsi="Menlo Regular" w:cs="Menlo Regular"/>
+          <w:color w:val="000000"/>
+          <w:sz w:val="22"/>
+          <w:szCs w:val="22"/>
+        </w:rPr>
+        <w:t>general</w:t>
+      </w:r>
+      <w:proofErr w:type="gramEnd"/>
+      <w:r>
+        <w:rPr>
+          <w:rFonts w:ascii="Menlo Regular" w:hAnsi="Menlo Regular" w:cs="Menlo Regular"/>
+          <w:color w:val="000000"/>
+          <w:sz w:val="22"/>
+          <w:szCs w:val="22"/>
+        </w:rPr>
+        <w:t>&gt;</w:t>
       </w:r>
     </w:p>
     <w:p>
@@ -5886,7 +6055,27 @@
           <w:sz w:val="22"/>
           <w:szCs w:val="22"/>
         </w:rPr>
-        <w:t xml:space="preserve">      &lt;description&gt;</w:t>
+        <w:t xml:space="preserve">      &lt;</w:t>
+      </w:r>
+      <w:proofErr w:type="gramStart"/>
+      <w:r>
+        <w:rPr>
+          <w:rFonts w:ascii="Menlo Regular" w:hAnsi="Menlo Regular" w:cs="Menlo Regular"/>
+          <w:color w:val="000000"/>
+          <w:sz w:val="22"/>
+          <w:szCs w:val="22"/>
+        </w:rPr>
+        <w:t>description</w:t>
+      </w:r>
+      <w:proofErr w:type="gramEnd"/>
+      <w:r>
+        <w:rPr>
+          <w:rFonts w:ascii="Menlo Regular" w:hAnsi="Menlo Regular" w:cs="Menlo Regular"/>
+          <w:color w:val="000000"/>
+          <w:sz w:val="22"/>
+          <w:szCs w:val="22"/>
+        </w:rPr>
+        <w:t>&gt;</w:t>
       </w:r>
       <w:r>
         <w:rPr>
@@ -5944,7 +6133,27 @@
           <w:sz w:val="22"/>
           <w:szCs w:val="22"/>
         </w:rPr>
-        <w:t xml:space="preserve">     &lt;keyword&gt;</w:t>
+        <w:t xml:space="preserve">     &lt;</w:t>
+      </w:r>
+      <w:proofErr w:type="gramStart"/>
+      <w:r>
+        <w:rPr>
+          <w:rFonts w:ascii="Menlo Regular" w:hAnsi="Menlo Regular" w:cs="Menlo Regular"/>
+          <w:color w:val="000000"/>
+          <w:sz w:val="22"/>
+          <w:szCs w:val="22"/>
+        </w:rPr>
+        <w:t>keyword</w:t>
+      </w:r>
+      <w:proofErr w:type="gramEnd"/>
+      <w:r>
+        <w:rPr>
+          <w:rFonts w:ascii="Menlo Regular" w:hAnsi="Menlo Regular" w:cs="Menlo Regular"/>
+          <w:color w:val="000000"/>
+          <w:sz w:val="22"/>
+          <w:szCs w:val="22"/>
+        </w:rPr>
+        <w:t>&gt;</w:t>
       </w:r>
     </w:p>
     <w:p>
@@ -5982,7 +6191,27 @@
           <w:sz w:val="22"/>
           <w:szCs w:val="22"/>
         </w:rPr>
-        <w:t xml:space="preserve">        &lt;!-- keywords kunnen automatisch gegenereerd worden door</w:t>
+        <w:t xml:space="preserve">        &lt;</w:t>
+      </w:r>
+      <w:proofErr w:type="gramStart"/>
+      <w:r>
+        <w:rPr>
+          <w:rFonts w:ascii="Menlo Regular" w:hAnsi="Menlo Regular" w:cs="Menlo Regular"/>
+          <w:color w:val="000000"/>
+          <w:sz w:val="22"/>
+          <w:szCs w:val="22"/>
+        </w:rPr>
+        <w:t>!-</w:t>
+      </w:r>
+      <w:proofErr w:type="gramEnd"/>
+      <w:r>
+        <w:rPr>
+          <w:rFonts w:ascii="Menlo Regular" w:hAnsi="Menlo Regular" w:cs="Menlo Regular"/>
+          <w:color w:val="000000"/>
+          <w:sz w:val="22"/>
+          <w:szCs w:val="22"/>
+        </w:rPr>
+        <w:t>- keywords kunnen automatisch gegenereerd worden door</w:t>
       </w:r>
     </w:p>
     <w:p>
@@ -6020,7 +6249,27 @@
           <w:sz w:val="22"/>
           <w:szCs w:val="22"/>
         </w:rPr>
-        <w:t xml:space="preserve">             keyword-tags te gebruiken in het lesmateriaal --&gt;</w:t>
+        <w:t xml:space="preserve">             </w:t>
+      </w:r>
+      <w:proofErr w:type="gramStart"/>
+      <w:r>
+        <w:rPr>
+          <w:rFonts w:ascii="Menlo Regular" w:hAnsi="Menlo Regular" w:cs="Menlo Regular"/>
+          <w:color w:val="000000"/>
+          <w:sz w:val="22"/>
+          <w:szCs w:val="22"/>
+        </w:rPr>
+        <w:t>keyword</w:t>
+      </w:r>
+      <w:proofErr w:type="gramEnd"/>
+      <w:r>
+        <w:rPr>
+          <w:rFonts w:ascii="Menlo Regular" w:hAnsi="Menlo Regular" w:cs="Menlo Regular"/>
+          <w:color w:val="000000"/>
+          <w:sz w:val="22"/>
+          <w:szCs w:val="22"/>
+        </w:rPr>
+        <w:t>-tags te gebruiken in het lesmateriaal --&gt;</w:t>
       </w:r>
     </w:p>
     <w:p>
@@ -6058,7 +6307,27 @@
           <w:sz w:val="22"/>
           <w:szCs w:val="22"/>
         </w:rPr>
-        <w:t xml:space="preserve">           &lt;langstring&gt;keyword #1&lt;/langstring&gt;</w:t>
+        <w:t xml:space="preserve">           &lt;</w:t>
+      </w:r>
+      <w:proofErr w:type="gramStart"/>
+      <w:r>
+        <w:rPr>
+          <w:rFonts w:ascii="Menlo Regular" w:hAnsi="Menlo Regular" w:cs="Menlo Regular"/>
+          <w:color w:val="000000"/>
+          <w:sz w:val="22"/>
+          <w:szCs w:val="22"/>
+        </w:rPr>
+        <w:t>langstring</w:t>
+      </w:r>
+      <w:proofErr w:type="gramEnd"/>
+      <w:r>
+        <w:rPr>
+          <w:rFonts w:ascii="Menlo Regular" w:hAnsi="Menlo Regular" w:cs="Menlo Regular"/>
+          <w:color w:val="000000"/>
+          <w:sz w:val="22"/>
+          <w:szCs w:val="22"/>
+        </w:rPr>
+        <w:t>&gt;keyword #1&lt;/langstring&gt;</w:t>
       </w:r>
     </w:p>
     <w:p>
@@ -6096,7 +6365,27 @@
           <w:sz w:val="22"/>
           <w:szCs w:val="22"/>
         </w:rPr>
-        <w:t xml:space="preserve">           &lt;langstring&gt;keyword #2&lt;/langstring&gt;</w:t>
+        <w:t xml:space="preserve">           &lt;</w:t>
+      </w:r>
+      <w:proofErr w:type="gramStart"/>
+      <w:r>
+        <w:rPr>
+          <w:rFonts w:ascii="Menlo Regular" w:hAnsi="Menlo Regular" w:cs="Menlo Regular"/>
+          <w:color w:val="000000"/>
+          <w:sz w:val="22"/>
+          <w:szCs w:val="22"/>
+        </w:rPr>
+        <w:t>langstring</w:t>
+      </w:r>
+      <w:proofErr w:type="gramEnd"/>
+      <w:r>
+        <w:rPr>
+          <w:rFonts w:ascii="Menlo Regular" w:hAnsi="Menlo Regular" w:cs="Menlo Regular"/>
+          <w:color w:val="000000"/>
+          <w:sz w:val="22"/>
+          <w:szCs w:val="22"/>
+        </w:rPr>
+        <w:t>&gt;keyword #2&lt;/langstring&gt;</w:t>
       </w:r>
     </w:p>
     <w:p>
@@ -6210,7 +6499,27 @@
           <w:sz w:val="22"/>
           <w:szCs w:val="22"/>
         </w:rPr>
-        <w:t xml:space="preserve">   &lt;educational&gt;</w:t>
+        <w:t xml:space="preserve">   &lt;</w:t>
+      </w:r>
+      <w:proofErr w:type="gramStart"/>
+      <w:r>
+        <w:rPr>
+          <w:rFonts w:ascii="Menlo Regular" w:hAnsi="Menlo Regular" w:cs="Menlo Regular"/>
+          <w:color w:val="000000"/>
+          <w:sz w:val="22"/>
+          <w:szCs w:val="22"/>
+        </w:rPr>
+        <w:t>educational</w:t>
+      </w:r>
+      <w:proofErr w:type="gramEnd"/>
+      <w:r>
+        <w:rPr>
+          <w:rFonts w:ascii="Menlo Regular" w:hAnsi="Menlo Regular" w:cs="Menlo Regular"/>
+          <w:color w:val="000000"/>
+          <w:sz w:val="22"/>
+          <w:szCs w:val="22"/>
+        </w:rPr>
+        <w:t>&gt;</w:t>
       </w:r>
     </w:p>
     <w:p>
@@ -6248,7 +6557,27 @@
           <w:sz w:val="22"/>
           <w:szCs w:val="22"/>
         </w:rPr>
-        <w:t xml:space="preserve">        &lt;!--very easy, easy, medium, difficult, very difficult --&gt; </w:t>
+        <w:t xml:space="preserve">        &lt;</w:t>
+      </w:r>
+      <w:proofErr w:type="gramStart"/>
+      <w:r>
+        <w:rPr>
+          <w:rFonts w:ascii="Menlo Regular" w:hAnsi="Menlo Regular" w:cs="Menlo Regular"/>
+          <w:color w:val="000000"/>
+          <w:sz w:val="22"/>
+          <w:szCs w:val="22"/>
+        </w:rPr>
+        <w:t>!-</w:t>
+      </w:r>
+      <w:proofErr w:type="gramEnd"/>
+      <w:r>
+        <w:rPr>
+          <w:rFonts w:ascii="Menlo Regular" w:hAnsi="Menlo Regular" w:cs="Menlo Regular"/>
+          <w:color w:val="000000"/>
+          <w:sz w:val="22"/>
+          <w:szCs w:val="22"/>
+        </w:rPr>
+        <w:t xml:space="preserve">-very easy, easy, medium, difficult, very difficult --&gt; </w:t>
       </w:r>
     </w:p>
     <w:p>
@@ -6286,7 +6615,27 @@
           <w:sz w:val="22"/>
           <w:szCs w:val="22"/>
         </w:rPr>
-        <w:t xml:space="preserve">        &lt;difficulty&gt;very easy&lt;/difficulty&gt;</w:t>
+        <w:t xml:space="preserve">        &lt;</w:t>
+      </w:r>
+      <w:proofErr w:type="gramStart"/>
+      <w:r>
+        <w:rPr>
+          <w:rFonts w:ascii="Menlo Regular" w:hAnsi="Menlo Regular" w:cs="Menlo Regular"/>
+          <w:color w:val="000000"/>
+          <w:sz w:val="22"/>
+          <w:szCs w:val="22"/>
+        </w:rPr>
+        <w:t>difficulty</w:t>
+      </w:r>
+      <w:proofErr w:type="gramEnd"/>
+      <w:r>
+        <w:rPr>
+          <w:rFonts w:ascii="Menlo Regular" w:hAnsi="Menlo Regular" w:cs="Menlo Regular"/>
+          <w:color w:val="000000"/>
+          <w:sz w:val="22"/>
+          <w:szCs w:val="22"/>
+        </w:rPr>
+        <w:t>&gt;very easy&lt;/difficulty&gt;</w:t>
       </w:r>
     </w:p>
     <w:p>
@@ -6324,7 +6673,27 @@
           <w:sz w:val="22"/>
           <w:szCs w:val="22"/>
         </w:rPr>
-        <w:t xml:space="preserve">        &lt;!-- diagram, exam, exercise, experiment, figure, graph,index, </w:t>
+        <w:t xml:space="preserve">        &lt;</w:t>
+      </w:r>
+      <w:proofErr w:type="gramStart"/>
+      <w:r>
+        <w:rPr>
+          <w:rFonts w:ascii="Menlo Regular" w:hAnsi="Menlo Regular" w:cs="Menlo Regular"/>
+          <w:color w:val="000000"/>
+          <w:sz w:val="22"/>
+          <w:szCs w:val="22"/>
+        </w:rPr>
+        <w:t>!-</w:t>
+      </w:r>
+      <w:proofErr w:type="gramEnd"/>
+      <w:r>
+        <w:rPr>
+          <w:rFonts w:ascii="Menlo Regular" w:hAnsi="Menlo Regular" w:cs="Menlo Regular"/>
+          <w:color w:val="000000"/>
+          <w:sz w:val="22"/>
+          <w:szCs w:val="22"/>
+        </w:rPr>
+        <w:t xml:space="preserve">- diagram, exam, exercise, experiment, figure, graph,index, </w:t>
       </w:r>
       <w:r>
         <w:rPr>
@@ -6372,7 +6741,27 @@
           <w:sz w:val="22"/>
           <w:szCs w:val="22"/>
         </w:rPr>
-        <w:t xml:space="preserve">             questionnaire, self assessment, simulation, slide, table.</w:t>
+        <w:t xml:space="preserve">             </w:t>
+      </w:r>
+      <w:proofErr w:type="gramStart"/>
+      <w:r>
+        <w:rPr>
+          <w:rFonts w:ascii="Menlo Regular" w:hAnsi="Menlo Regular" w:cs="Menlo Regular"/>
+          <w:color w:val="000000"/>
+          <w:sz w:val="22"/>
+          <w:szCs w:val="22"/>
+        </w:rPr>
+        <w:t>questionnaire</w:t>
+      </w:r>
+      <w:proofErr w:type="gramEnd"/>
+      <w:r>
+        <w:rPr>
+          <w:rFonts w:ascii="Menlo Regular" w:hAnsi="Menlo Regular" w:cs="Menlo Regular"/>
+          <w:color w:val="000000"/>
+          <w:sz w:val="22"/>
+          <w:szCs w:val="22"/>
+        </w:rPr>
+        <w:t>, self assessment, simulation, slide, table.</w:t>
       </w:r>
     </w:p>
     <w:p>
@@ -6449,7 +6838,27 @@
           <w:szCs w:val="22"/>
         </w:rPr>
         <w:tab/>
-        <w:t xml:space="preserve">    &lt;learningResourceType&gt;lecture&lt;/learningResourceType&gt;</w:t>
+        <w:t xml:space="preserve">    &lt;</w:t>
+      </w:r>
+      <w:proofErr w:type="gramStart"/>
+      <w:r>
+        <w:rPr>
+          <w:rFonts w:ascii="Menlo Regular" w:hAnsi="Menlo Regular" w:cs="Menlo Regular"/>
+          <w:color w:val="000000"/>
+          <w:sz w:val="22"/>
+          <w:szCs w:val="22"/>
+        </w:rPr>
+        <w:t>learningResourceType</w:t>
+      </w:r>
+      <w:proofErr w:type="gramEnd"/>
+      <w:r>
+        <w:rPr>
+          <w:rFonts w:ascii="Menlo Regular" w:hAnsi="Menlo Regular" w:cs="Menlo Regular"/>
+          <w:color w:val="000000"/>
+          <w:sz w:val="22"/>
+          <w:szCs w:val="22"/>
+        </w:rPr>
+        <w:t>&gt;lecture&lt;/learningResourceType&gt;</w:t>
       </w:r>
     </w:p>
     <w:p>
@@ -6488,7 +6897,27 @@
           <w:szCs w:val="22"/>
         </w:rPr>
         <w:tab/>
-        <w:t xml:space="preserve">    &lt;!-- very low, low, medium, high, very high. --&gt;</w:t>
+        <w:t xml:space="preserve">    &lt;</w:t>
+      </w:r>
+      <w:proofErr w:type="gramStart"/>
+      <w:r>
+        <w:rPr>
+          <w:rFonts w:ascii="Menlo Regular" w:hAnsi="Menlo Regular" w:cs="Menlo Regular"/>
+          <w:color w:val="000000"/>
+          <w:sz w:val="22"/>
+          <w:szCs w:val="22"/>
+        </w:rPr>
+        <w:t>!-</w:t>
+      </w:r>
+      <w:proofErr w:type="gramEnd"/>
+      <w:r>
+        <w:rPr>
+          <w:rFonts w:ascii="Menlo Regular" w:hAnsi="Menlo Regular" w:cs="Menlo Regular"/>
+          <w:color w:val="000000"/>
+          <w:sz w:val="22"/>
+          <w:szCs w:val="22"/>
+        </w:rPr>
+        <w:t>- very low, low, medium, high, very high. --&gt;</w:t>
       </w:r>
     </w:p>
     <w:p>
@@ -6526,7 +6955,27 @@
           <w:sz w:val="22"/>
           <w:szCs w:val="22"/>
         </w:rPr>
-        <w:t xml:space="preserve">        &lt;interactivityLevel&gt;medium&lt;/interactivityLevel&gt;</w:t>
+        <w:t xml:space="preserve">        &lt;</w:t>
+      </w:r>
+      <w:proofErr w:type="gramStart"/>
+      <w:r>
+        <w:rPr>
+          <w:rFonts w:ascii="Menlo Regular" w:hAnsi="Menlo Regular" w:cs="Menlo Regular"/>
+          <w:color w:val="000000"/>
+          <w:sz w:val="22"/>
+          <w:szCs w:val="22"/>
+        </w:rPr>
+        <w:t>interactivityLevel</w:t>
+      </w:r>
+      <w:proofErr w:type="gramEnd"/>
+      <w:r>
+        <w:rPr>
+          <w:rFonts w:ascii="Menlo Regular" w:hAnsi="Menlo Regular" w:cs="Menlo Regular"/>
+          <w:color w:val="000000"/>
+          <w:sz w:val="22"/>
+          <w:szCs w:val="22"/>
+        </w:rPr>
+        <w:t>&gt;medium&lt;/interactivityLevel&gt;</w:t>
       </w:r>
     </w:p>
     <w:p>
@@ -6564,7 +7013,27 @@
           <w:sz w:val="22"/>
           <w:szCs w:val="22"/>
         </w:rPr>
-        <w:t xml:space="preserve">        &lt;!-- very low, low, medium, high, very high. --&gt;</w:t>
+        <w:t xml:space="preserve">        &lt;</w:t>
+      </w:r>
+      <w:proofErr w:type="gramStart"/>
+      <w:r>
+        <w:rPr>
+          <w:rFonts w:ascii="Menlo Regular" w:hAnsi="Menlo Regular" w:cs="Menlo Regular"/>
+          <w:color w:val="000000"/>
+          <w:sz w:val="22"/>
+          <w:szCs w:val="22"/>
+        </w:rPr>
+        <w:t>!-</w:t>
+      </w:r>
+      <w:proofErr w:type="gramEnd"/>
+      <w:r>
+        <w:rPr>
+          <w:rFonts w:ascii="Menlo Regular" w:hAnsi="Menlo Regular" w:cs="Menlo Regular"/>
+          <w:color w:val="000000"/>
+          <w:sz w:val="22"/>
+          <w:szCs w:val="22"/>
+        </w:rPr>
+        <w:t>- very low, low, medium, high, very high. --&gt;</w:t>
       </w:r>
     </w:p>
     <w:p>
@@ -6602,7 +7071,27 @@
           <w:sz w:val="22"/>
           <w:szCs w:val="22"/>
         </w:rPr>
-        <w:t xml:space="preserve">        &lt;semanticDensity&gt;medium&lt;/semanticDensity&gt;</w:t>
+        <w:t xml:space="preserve">        &lt;</w:t>
+      </w:r>
+      <w:proofErr w:type="gramStart"/>
+      <w:r>
+        <w:rPr>
+          <w:rFonts w:ascii="Menlo Regular" w:hAnsi="Menlo Regular" w:cs="Menlo Regular"/>
+          <w:color w:val="000000"/>
+          <w:sz w:val="22"/>
+          <w:szCs w:val="22"/>
+        </w:rPr>
+        <w:t>semanticDensity</w:t>
+      </w:r>
+      <w:proofErr w:type="gramEnd"/>
+      <w:r>
+        <w:rPr>
+          <w:rFonts w:ascii="Menlo Regular" w:hAnsi="Menlo Regular" w:cs="Menlo Regular"/>
+          <w:color w:val="000000"/>
+          <w:sz w:val="22"/>
+          <w:szCs w:val="22"/>
+        </w:rPr>
+        <w:t>&gt;medium&lt;/semanticDensity&gt;</w:t>
       </w:r>
     </w:p>
     <w:p>
@@ -6640,7 +7129,27 @@
           <w:sz w:val="22"/>
           <w:szCs w:val="22"/>
         </w:rPr>
-        <w:t xml:space="preserve">        &lt;!-- author, learner, manager, teacher --&gt;</w:t>
+        <w:t xml:space="preserve">        &lt;</w:t>
+      </w:r>
+      <w:proofErr w:type="gramStart"/>
+      <w:r>
+        <w:rPr>
+          <w:rFonts w:ascii="Menlo Regular" w:hAnsi="Menlo Regular" w:cs="Menlo Regular"/>
+          <w:color w:val="000000"/>
+          <w:sz w:val="22"/>
+          <w:szCs w:val="22"/>
+        </w:rPr>
+        <w:t>!-</w:t>
+      </w:r>
+      <w:proofErr w:type="gramEnd"/>
+      <w:r>
+        <w:rPr>
+          <w:rFonts w:ascii="Menlo Regular" w:hAnsi="Menlo Regular" w:cs="Menlo Regular"/>
+          <w:color w:val="000000"/>
+          <w:sz w:val="22"/>
+          <w:szCs w:val="22"/>
+        </w:rPr>
+        <w:t>- author, learner, manager, teacher --&gt;</w:t>
       </w:r>
     </w:p>
     <w:p>
@@ -6678,7 +7187,27 @@
           <w:sz w:val="22"/>
           <w:szCs w:val="22"/>
         </w:rPr>
-        <w:t xml:space="preserve">        &lt;intendedenduserrole&gt;learner&lt;/intendedenduserrole&gt;</w:t>
+        <w:t xml:space="preserve">        &lt;</w:t>
+      </w:r>
+      <w:proofErr w:type="gramStart"/>
+      <w:r>
+        <w:rPr>
+          <w:rFonts w:ascii="Menlo Regular" w:hAnsi="Menlo Regular" w:cs="Menlo Regular"/>
+          <w:color w:val="000000"/>
+          <w:sz w:val="22"/>
+          <w:szCs w:val="22"/>
+        </w:rPr>
+        <w:t>intendedenduserrole</w:t>
+      </w:r>
+      <w:proofErr w:type="gramEnd"/>
+      <w:r>
+        <w:rPr>
+          <w:rFonts w:ascii="Menlo Regular" w:hAnsi="Menlo Regular" w:cs="Menlo Regular"/>
+          <w:color w:val="000000"/>
+          <w:sz w:val="22"/>
+          <w:szCs w:val="22"/>
+        </w:rPr>
+        <w:t>&gt;learner&lt;/intendedenduserrole&gt;</w:t>
       </w:r>
     </w:p>
     <w:p>
@@ -6716,7 +7245,27 @@
           <w:sz w:val="22"/>
           <w:szCs w:val="22"/>
         </w:rPr>
-        <w:t xml:space="preserve">        &lt;!-- SBaO, SO, VVE, PO, VO, BVE, HBO, WO, </w:t>
+        <w:t xml:space="preserve">        &lt;</w:t>
+      </w:r>
+      <w:proofErr w:type="gramStart"/>
+      <w:r>
+        <w:rPr>
+          <w:rFonts w:ascii="Menlo Regular" w:hAnsi="Menlo Regular" w:cs="Menlo Regular"/>
+          <w:color w:val="000000"/>
+          <w:sz w:val="22"/>
+          <w:szCs w:val="22"/>
+        </w:rPr>
+        <w:t>!-</w:t>
+      </w:r>
+      <w:proofErr w:type="gramEnd"/>
+      <w:r>
+        <w:rPr>
+          <w:rFonts w:ascii="Menlo Regular" w:hAnsi="Menlo Regular" w:cs="Menlo Regular"/>
+          <w:color w:val="000000"/>
+          <w:sz w:val="22"/>
+          <w:szCs w:val="22"/>
+        </w:rPr>
+        <w:t xml:space="preserve">- SBaO, SO, VVE, PO, VO, BVE, HBO, WO, </w:t>
       </w:r>
     </w:p>
     <w:p>
@@ -6754,7 +7303,27 @@
           <w:sz w:val="22"/>
           <w:szCs w:val="22"/>
         </w:rPr>
-        <w:t xml:space="preserve">             po_groep1,...po_groep8, praktonderwijs,</w:t>
+        <w:t xml:space="preserve">             </w:t>
+      </w:r>
+      <w:proofErr w:type="gramStart"/>
+      <w:r>
+        <w:rPr>
+          <w:rFonts w:ascii="Menlo Regular" w:hAnsi="Menlo Regular" w:cs="Menlo Regular"/>
+          <w:color w:val="000000"/>
+          <w:sz w:val="22"/>
+          <w:szCs w:val="22"/>
+        </w:rPr>
+        <w:t>po</w:t>
+      </w:r>
+      <w:proofErr w:type="gramEnd"/>
+      <w:r>
+        <w:rPr>
+          <w:rFonts w:ascii="Menlo Regular" w:hAnsi="Menlo Regular" w:cs="Menlo Regular"/>
+          <w:color w:val="000000"/>
+          <w:sz w:val="22"/>
+          <w:szCs w:val="22"/>
+        </w:rPr>
+        <w:t>_groep1,...po_groep8, praktonderwijs,</w:t>
       </w:r>
     </w:p>
     <w:p>
@@ -6793,7 +7362,27 @@
           <w:szCs w:val="22"/>
         </w:rPr>
         <w:tab/>
-        <w:t xml:space="preserve">         vmbo,vmbo_bl1,vmbo_kl1,vmbo_gl1, vmbo_ti1, ...  </w:t>
+        <w:t xml:space="preserve">         </w:t>
+      </w:r>
+      <w:proofErr w:type="gramStart"/>
+      <w:r>
+        <w:rPr>
+          <w:rFonts w:ascii="Menlo Regular" w:hAnsi="Menlo Regular" w:cs="Menlo Regular"/>
+          <w:color w:val="000000"/>
+          <w:sz w:val="22"/>
+          <w:szCs w:val="22"/>
+        </w:rPr>
+        <w:t>vmbo,vmbo</w:t>
+      </w:r>
+      <w:proofErr w:type="gramEnd"/>
+      <w:r>
+        <w:rPr>
+          <w:rFonts w:ascii="Menlo Regular" w:hAnsi="Menlo Regular" w:cs="Menlo Regular"/>
+          <w:color w:val="000000"/>
+          <w:sz w:val="22"/>
+          <w:szCs w:val="22"/>
+        </w:rPr>
+        <w:t xml:space="preserve">_bl1,vmbo_kl1,vmbo_gl1, vmbo_ti1, ...  </w:t>
       </w:r>
     </w:p>
     <w:p>
@@ -6831,7 +7420,27 @@
           <w:sz w:val="22"/>
           <w:szCs w:val="22"/>
         </w:rPr>
-        <w:t xml:space="preserve">             vmbo_bl4 (etc), havo, havo1, .., havo5, vwo, vwo1,..,vwo6</w:t>
+        <w:t xml:space="preserve">             </w:t>
+      </w:r>
+      <w:proofErr w:type="gramStart"/>
+      <w:r>
+        <w:rPr>
+          <w:rFonts w:ascii="Menlo Regular" w:hAnsi="Menlo Regular" w:cs="Menlo Regular"/>
+          <w:color w:val="000000"/>
+          <w:sz w:val="22"/>
+          <w:szCs w:val="22"/>
+        </w:rPr>
+        <w:t>vmbo</w:t>
+      </w:r>
+      <w:proofErr w:type="gramEnd"/>
+      <w:r>
+        <w:rPr>
+          <w:rFonts w:ascii="Menlo Regular" w:hAnsi="Menlo Regular" w:cs="Menlo Regular"/>
+          <w:color w:val="000000"/>
+          <w:sz w:val="22"/>
+          <w:szCs w:val="22"/>
+        </w:rPr>
+        <w:t>_bl4 (etc), havo, havo1, .., havo5, vwo, vwo1,..,vwo6</w:t>
       </w:r>
     </w:p>
     <w:p>
@@ -6909,7 +7518,27 @@
           <w:szCs w:val="22"/>
         </w:rPr>
         <w:tab/>
-        <w:t xml:space="preserve">    &lt;context&gt;havo&lt;/context&gt;</w:t>
+        <w:t xml:space="preserve">    &lt;</w:t>
+      </w:r>
+      <w:proofErr w:type="gramStart"/>
+      <w:r>
+        <w:rPr>
+          <w:rFonts w:ascii="Menlo Regular" w:hAnsi="Menlo Regular" w:cs="Menlo Regular"/>
+          <w:color w:val="000000"/>
+          <w:sz w:val="22"/>
+          <w:szCs w:val="22"/>
+        </w:rPr>
+        <w:t>context</w:t>
+      </w:r>
+      <w:proofErr w:type="gramEnd"/>
+      <w:r>
+        <w:rPr>
+          <w:rFonts w:ascii="Menlo Regular" w:hAnsi="Menlo Regular" w:cs="Menlo Regular"/>
+          <w:color w:val="000000"/>
+          <w:sz w:val="22"/>
+          <w:szCs w:val="22"/>
+        </w:rPr>
+        <w:t>&gt;havo&lt;/context&gt;</w:t>
       </w:r>
     </w:p>
     <w:p>
@@ -6948,7 +7577,27 @@
           <w:szCs w:val="22"/>
         </w:rPr>
         <w:tab/>
-        <w:t xml:space="preserve">    &lt;typicalagerange&gt;12-14&lt;/typicalagerange&gt;</w:t>
+        <w:t xml:space="preserve">    &lt;</w:t>
+      </w:r>
+      <w:proofErr w:type="gramStart"/>
+      <w:r>
+        <w:rPr>
+          <w:rFonts w:ascii="Menlo Regular" w:hAnsi="Menlo Regular" w:cs="Menlo Regular"/>
+          <w:color w:val="000000"/>
+          <w:sz w:val="22"/>
+          <w:szCs w:val="22"/>
+        </w:rPr>
+        <w:t>typicalagerange</w:t>
+      </w:r>
+      <w:proofErr w:type="gramEnd"/>
+      <w:r>
+        <w:rPr>
+          <w:rFonts w:ascii="Menlo Regular" w:hAnsi="Menlo Regular" w:cs="Menlo Regular"/>
+          <w:color w:val="000000"/>
+          <w:sz w:val="22"/>
+          <w:szCs w:val="22"/>
+        </w:rPr>
+        <w:t>&gt;12-14&lt;/typicalagerange&gt;</w:t>
       </w:r>
     </w:p>
     <w:p>
@@ -6987,7 +7636,27 @@
           <w:szCs w:val="22"/>
         </w:rPr>
         <w:tab/>
-        <w:t xml:space="preserve">    &lt;!-- benodigde tijd om aan dit object te werken.--&gt;</w:t>
+        <w:t xml:space="preserve">    &lt;</w:t>
+      </w:r>
+      <w:proofErr w:type="gramStart"/>
+      <w:r>
+        <w:rPr>
+          <w:rFonts w:ascii="Menlo Regular" w:hAnsi="Menlo Regular" w:cs="Menlo Regular"/>
+          <w:color w:val="000000"/>
+          <w:sz w:val="22"/>
+          <w:szCs w:val="22"/>
+        </w:rPr>
+        <w:t>!-</w:t>
+      </w:r>
+      <w:proofErr w:type="gramEnd"/>
+      <w:r>
+        <w:rPr>
+          <w:rFonts w:ascii="Menlo Regular" w:hAnsi="Menlo Regular" w:cs="Menlo Regular"/>
+          <w:color w:val="000000"/>
+          <w:sz w:val="22"/>
+          <w:szCs w:val="22"/>
+        </w:rPr>
+        <w:t>- benodigde tijd om aan dit object te werken.--&gt;</w:t>
       </w:r>
     </w:p>
     <w:p>
@@ -7026,7 +7695,27 @@
           <w:szCs w:val="22"/>
         </w:rPr>
         <w:tab/>
-        <w:t xml:space="preserve">    &lt;typicallearningtime&gt;PT1H30M&lt;/typicallearningtime&gt;</w:t>
+        <w:t xml:space="preserve">    &lt;</w:t>
+      </w:r>
+      <w:proofErr w:type="gramStart"/>
+      <w:r>
+        <w:rPr>
+          <w:rFonts w:ascii="Menlo Regular" w:hAnsi="Menlo Regular" w:cs="Menlo Regular"/>
+          <w:color w:val="000000"/>
+          <w:sz w:val="22"/>
+          <w:szCs w:val="22"/>
+        </w:rPr>
+        <w:t>typicallearningtime</w:t>
+      </w:r>
+      <w:proofErr w:type="gramEnd"/>
+      <w:r>
+        <w:rPr>
+          <w:rFonts w:ascii="Menlo Regular" w:hAnsi="Menlo Regular" w:cs="Menlo Regular"/>
+          <w:color w:val="000000"/>
+          <w:sz w:val="22"/>
+          <w:szCs w:val="22"/>
+        </w:rPr>
+        <w:t>&gt;PT1H30M&lt;/typicallearningtime&gt;</w:t>
       </w:r>
     </w:p>
     <w:p>
@@ -7065,7 +7754,27 @@
           <w:szCs w:val="22"/>
         </w:rPr>
         <w:tab/>
-        <w:t xml:space="preserve">    &lt;!-- aanwijzingen hoe dit leerobject te gebruiken --&gt;</w:t>
+        <w:t xml:space="preserve">    &lt;</w:t>
+      </w:r>
+      <w:proofErr w:type="gramStart"/>
+      <w:r>
+        <w:rPr>
+          <w:rFonts w:ascii="Menlo Regular" w:hAnsi="Menlo Regular" w:cs="Menlo Regular"/>
+          <w:color w:val="000000"/>
+          <w:sz w:val="22"/>
+          <w:szCs w:val="22"/>
+        </w:rPr>
+        <w:t>!-</w:t>
+      </w:r>
+      <w:proofErr w:type="gramEnd"/>
+      <w:r>
+        <w:rPr>
+          <w:rFonts w:ascii="Menlo Regular" w:hAnsi="Menlo Regular" w:cs="Menlo Regular"/>
+          <w:color w:val="000000"/>
+          <w:sz w:val="22"/>
+          <w:szCs w:val="22"/>
+        </w:rPr>
+        <w:t>- aanwijzingen hoe dit leerobject te gebruiken --&gt;</w:t>
       </w:r>
     </w:p>
     <w:p>
@@ -7104,7 +7813,27 @@
           <w:szCs w:val="22"/>
         </w:rPr>
         <w:tab/>
-        <w:t xml:space="preserve">    &lt;description&gt;</w:t>
+        <w:t xml:space="preserve">    &lt;</w:t>
+      </w:r>
+      <w:proofErr w:type="gramStart"/>
+      <w:r>
+        <w:rPr>
+          <w:rFonts w:ascii="Menlo Regular" w:hAnsi="Menlo Regular" w:cs="Menlo Regular"/>
+          <w:color w:val="000000"/>
+          <w:sz w:val="22"/>
+          <w:szCs w:val="22"/>
+        </w:rPr>
+        <w:t>description</w:t>
+      </w:r>
+      <w:proofErr w:type="gramEnd"/>
+      <w:r>
+        <w:rPr>
+          <w:rFonts w:ascii="Menlo Regular" w:hAnsi="Menlo Regular" w:cs="Menlo Regular"/>
+          <w:color w:val="000000"/>
+          <w:sz w:val="22"/>
+          <w:szCs w:val="22"/>
+        </w:rPr>
+        <w:t>&gt;</w:t>
       </w:r>
     </w:p>
     <w:p>
@@ -7238,7 +7967,27 @@
           <w:szCs w:val="22"/>
         </w:rPr>
         <w:tab/>
-        <w:t xml:space="preserve">&lt;!-- nl, en. Taal van de beoogde gebruiker </w:t>
+        <w:t>&lt;</w:t>
+      </w:r>
+      <w:proofErr w:type="gramStart"/>
+      <w:r>
+        <w:rPr>
+          <w:rFonts w:ascii="Menlo Regular" w:hAnsi="Menlo Regular" w:cs="Menlo Regular"/>
+          <w:color w:val="000000"/>
+          <w:sz w:val="22"/>
+          <w:szCs w:val="22"/>
+        </w:rPr>
+        <w:t>!-</w:t>
+      </w:r>
+      <w:proofErr w:type="gramEnd"/>
+      <w:r>
+        <w:rPr>
+          <w:rFonts w:ascii="Menlo Regular" w:hAnsi="Menlo Regular" w:cs="Menlo Regular"/>
+          <w:color w:val="000000"/>
+          <w:sz w:val="22"/>
+          <w:szCs w:val="22"/>
+        </w:rPr>
+        <w:t xml:space="preserve">- nl, en. Taal van de beoogde gebruiker </w:t>
       </w:r>
     </w:p>
     <w:p>
@@ -7276,7 +8025,27 @@
           <w:sz w:val="22"/>
           <w:szCs w:val="22"/>
         </w:rPr>
-        <w:t xml:space="preserve">            (niet van de het lesmateriaal zelf!--&gt;</w:t>
+        <w:t xml:space="preserve">            (</w:t>
+      </w:r>
+      <w:proofErr w:type="gramStart"/>
+      <w:r>
+        <w:rPr>
+          <w:rFonts w:ascii="Menlo Regular" w:hAnsi="Menlo Regular" w:cs="Menlo Regular"/>
+          <w:color w:val="000000"/>
+          <w:sz w:val="22"/>
+          <w:szCs w:val="22"/>
+        </w:rPr>
+        <w:t>niet</w:t>
+      </w:r>
+      <w:proofErr w:type="gramEnd"/>
+      <w:r>
+        <w:rPr>
+          <w:rFonts w:ascii="Menlo Regular" w:hAnsi="Menlo Regular" w:cs="Menlo Regular"/>
+          <w:color w:val="000000"/>
+          <w:sz w:val="22"/>
+          <w:szCs w:val="22"/>
+        </w:rPr>
+        <w:t xml:space="preserve"> van de het lesmateriaal zelf!--&gt;</w:t>
       </w:r>
     </w:p>
     <w:p>
@@ -7314,7 +8083,27 @@
           <w:sz w:val="22"/>
           <w:szCs w:val="22"/>
         </w:rPr>
-        <w:t xml:space="preserve">        &lt;language&gt;nl&lt;/language&gt;</w:t>
+        <w:t xml:space="preserve">        &lt;</w:t>
+      </w:r>
+      <w:proofErr w:type="gramStart"/>
+      <w:r>
+        <w:rPr>
+          <w:rFonts w:ascii="Menlo Regular" w:hAnsi="Menlo Regular" w:cs="Menlo Regular"/>
+          <w:color w:val="000000"/>
+          <w:sz w:val="22"/>
+          <w:szCs w:val="22"/>
+        </w:rPr>
+        <w:t>language</w:t>
+      </w:r>
+      <w:proofErr w:type="gramEnd"/>
+      <w:r>
+        <w:rPr>
+          <w:rFonts w:ascii="Menlo Regular" w:hAnsi="Menlo Regular" w:cs="Menlo Regular"/>
+          <w:color w:val="000000"/>
+          <w:sz w:val="22"/>
+          <w:szCs w:val="22"/>
+        </w:rPr>
+        <w:t>&gt;nl&lt;/language&gt;</w:t>
       </w:r>
     </w:p>
     <w:p>
@@ -7391,7 +8180,27 @@
           <w:sz w:val="22"/>
           <w:szCs w:val="22"/>
         </w:rPr>
-        <w:t xml:space="preserve">    &lt;/lom&gt;</w:t>
+        <w:t xml:space="preserve">    &lt;</w:t>
+      </w:r>
+      <w:proofErr w:type="gramStart"/>
+      <w:r>
+        <w:rPr>
+          <w:rFonts w:ascii="Menlo Regular" w:hAnsi="Menlo Regular" w:cs="Menlo Regular"/>
+          <w:color w:val="000000"/>
+          <w:sz w:val="22"/>
+          <w:szCs w:val="22"/>
+        </w:rPr>
+        <w:t>objectives</w:t>
+      </w:r>
+      <w:proofErr w:type="gramEnd"/>
+      <w:r>
+        <w:rPr>
+          <w:rFonts w:ascii="Menlo Regular" w:hAnsi="Menlo Regular" w:cs="Menlo Regular"/>
+          <w:color w:val="000000"/>
+          <w:sz w:val="22"/>
+          <w:szCs w:val="22"/>
+        </w:rPr>
+        <w:t>&gt;</w:t>
       </w:r>
     </w:p>
     <w:p>
@@ -7422,6 +8231,62 @@
           <w:szCs w:val="22"/>
         </w:rPr>
       </w:pPr>
+      <w:r>
+        <w:rPr>
+          <w:rFonts w:ascii="Menlo Regular" w:hAnsi="Menlo Regular" w:cs="Menlo Regular"/>
+          <w:color w:val="000000"/>
+          <w:sz w:val="22"/>
+          <w:szCs w:val="22"/>
+        </w:rPr>
+        <w:t xml:space="preserve">    </w:t>
+      </w:r>
+      <w:r>
+        <w:rPr>
+          <w:rFonts w:ascii="Menlo Regular" w:hAnsi="Menlo Regular" w:cs="Menlo Regular"/>
+          <w:color w:val="000000"/>
+          <w:sz w:val="22"/>
+          <w:szCs w:val="22"/>
+        </w:rPr>
+        <w:t>&lt;</w:t>
+      </w:r>
+      <w:proofErr w:type="gramStart"/>
+      <w:r>
+        <w:rPr>
+          <w:rFonts w:ascii="Menlo Regular" w:hAnsi="Menlo Regular" w:cs="Menlo Regular"/>
+          <w:color w:val="000000"/>
+          <w:sz w:val="22"/>
+          <w:szCs w:val="22"/>
+        </w:rPr>
+        <w:t>objective</w:t>
+      </w:r>
+      <w:proofErr w:type="gramEnd"/>
+      <w:r>
+        <w:rPr>
+          <w:rFonts w:ascii="Menlo Regular" w:hAnsi="Menlo Regular" w:cs="Menlo Regular"/>
+          <w:color w:val="000000"/>
+          <w:sz w:val="22"/>
+          <w:szCs w:val="22"/>
+        </w:rPr>
+        <w:t>&gt;</w:t>
+      </w:r>
+      <w:r>
+        <w:rPr>
+          <w:rFonts w:ascii="Menlo Regular" w:hAnsi="Menlo Regular" w:cs="Menlo Regular"/>
+          <w:color w:val="000000"/>
+          <w:sz w:val="22"/>
+          <w:szCs w:val="22"/>
+        </w:rPr>
+        <w:t>rIDpLyjIukZMxrYlnnqIXXvdDJSRvHZEawYIuDkCrrXiX</w:t>
+      </w:r>
+      <w:r>
+        <w:rPr>
+          <w:rFonts w:ascii="Menlo Regular" w:hAnsi="Menlo Regular" w:cs="Menlo Regular"/>
+          <w:color w:val="000000"/>
+          <w:sz w:val="22"/>
+          <w:szCs w:val="22"/>
+        </w:rPr>
+        <w:t>&lt;/objective&gt;</w:t>
+      </w:r>
     </w:p>
     <w:p>
       <w:pPr>
@@ -7446,11 +8311,31 @@
         <w:spacing w:after="0"/>
         <w:rPr>
           <w:rFonts w:ascii="Menlo Regular" w:hAnsi="Menlo Regular" w:cs="Menlo Regular"/>
-          <w:color w:val="000000"/>
+          <w:color w:val="400BD9"/>
           <w:sz w:val="22"/>
           <w:szCs w:val="22"/>
         </w:rPr>
       </w:pPr>
+      <w:r>
+        <w:rPr>
+          <w:rFonts w:ascii="Menlo Regular" w:hAnsi="Menlo Regular" w:cs="Menlo Regular"/>
+          <w:color w:val="400BD9"/>
+          <w:sz w:val="22"/>
+          <w:szCs w:val="22"/>
+        </w:rPr>
+        <w:t>&lt;</w:t>
+      </w:r>
+      <w:proofErr w:type="gramStart"/>
+      <w:r>
+        <w:rPr>
+          <w:rFonts w:ascii="Menlo Regular" w:hAnsi="Menlo Regular" w:cs="Menlo Regular"/>
+          <w:color w:val="400BD9"/>
+          <w:sz w:val="22"/>
+          <w:szCs w:val="22"/>
+        </w:rPr>
+        <w:t>objective</w:t>
+      </w:r>
+      <w:proofErr w:type="gramEnd"/>
       <w:r>
         <w:rPr>
           <w:rFonts w:ascii="Menlo Regular" w:hAnsi="Menlo Regular" w:cs="Menlo Regular"/>
@@ -7458,13 +8343,54 @@
           <w:sz w:val="22"/>
           <w:szCs w:val="22"/>
         </w:rPr>
-        <w:t xml:space="preserve">    &lt;subcomponents&gt;… &lt;/subcomponents&gt;</w:t>
-      </w:r>
-    </w:p>
-    <w:p/>
-    <w:p>
-      <w:r>
-        <w:t>Subcomponent.xml</w:t>
+        <w:t xml:space="preserve"> </w:t>
+      </w:r>
+      <w:r>
+        <w:rPr>
+          <w:rFonts w:ascii="Menlo Regular" w:hAnsi="Menlo Regular" w:cs="Menlo Regular"/>
+          <w:color w:val="2EAEBB"/>
+          <w:sz w:val="22"/>
+          <w:szCs w:val="22"/>
+        </w:rPr>
+        <w:t>type=</w:t>
+      </w:r>
+      <w:r>
+        <w:rPr>
+          <w:rFonts w:ascii="Menlo Regular" w:hAnsi="Menlo Regular" w:cs="Menlo Regular"/>
+          <w:b/>
+          <w:bCs/>
+          <w:color w:val="400BD9"/>
+          <w:sz w:val="22"/>
+          <w:szCs w:val="22"/>
+        </w:rPr>
+        <w:t>"obk"</w:t>
+      </w:r>
+      <w:r>
+        <w:rPr>
+          <w:rFonts w:ascii="Menlo Regular" w:hAnsi="Menlo Regular" w:cs="Menlo Regular"/>
+          <w:color w:val="400BD9"/>
+          <w:sz w:val="22"/>
+          <w:szCs w:val="22"/>
+        </w:rPr>
+        <w:t>&gt;</w:t>
+      </w:r>
+      <w:r>
+        <w:rPr>
+          <w:rFonts w:ascii="Menlo Regular" w:hAnsi="Menlo Regular" w:cs="Menlo Regular"/>
+          <w:color w:val="000000"/>
+          <w:sz w:val="22"/>
+          <w:szCs w:val="22"/>
+        </w:rPr>
+        <w:t>bk:8cd7169bec2b4b1abc35e2d2ac49e902</w:t>
+      </w:r>
+      <w:r>
+        <w:rPr>
+          <w:rFonts w:ascii="Menlo Regular" w:hAnsi="Menlo Regular" w:cs="Menlo Regular"/>
+          <w:color w:val="400BD9"/>
+          <w:sz w:val="22"/>
+          <w:szCs w:val="22"/>
+        </w:rPr>
+        <w:t>&lt;/objective&gt;</w:t>
       </w:r>
     </w:p>
     <w:p>
@@ -7495,15 +8421,6 @@
           <w:szCs w:val="22"/>
         </w:rPr>
       </w:pPr>
-      <w:r>
-        <w:rPr>
-          <w:rFonts w:ascii="Menlo Regular" w:hAnsi="Menlo Regular" w:cs="Menlo Regular"/>
-          <w:color w:val="000000"/>
-          <w:sz w:val="22"/>
-          <w:szCs w:val="22"/>
-        </w:rPr>
-        <w:t>&lt;subcomponent&gt;</w:t>
-      </w:r>
     </w:p>
     <w:p>
       <w:pPr>
@@ -7540,8 +8457,7 @@
           <w:sz w:val="22"/>
           <w:szCs w:val="22"/>
         </w:rPr>
-        <w:tab/>
-        <w:t>&lt;meta&gt;…&lt;/meta&gt;</w:t>
+        <w:t xml:space="preserve">    &lt;/objectives&gt;</w:t>
       </w:r>
     </w:p>
     <w:p>
@@ -7579,8 +8495,7 @@
           <w:sz w:val="22"/>
           <w:szCs w:val="22"/>
         </w:rPr>
-        <w:tab/>
-        <w:t>&lt;lom xmlns="http://www.mathunited.nl/nl-lom"&gt;</w:t>
+        <w:t xml:space="preserve">    &lt;/lom&gt;</w:t>
       </w:r>
     </w:p>
     <w:p>
@@ -7611,25 +8526,6 @@
           <w:szCs w:val="22"/>
         </w:rPr>
       </w:pPr>
-      <w:r>
-        <w:rPr>
-          <w:rFonts w:ascii="Menlo Regular" w:hAnsi="Menlo Regular" w:cs="Menlo Regular"/>
-          <w:color w:val="000000"/>
-          <w:sz w:val="22"/>
-          <w:szCs w:val="22"/>
-        </w:rPr>
-        <w:tab/>
-      </w:r>
-      <w:r>
-        <w:rPr>
-          <w:rFonts w:ascii="Menlo Regular" w:hAnsi="Menlo Regular" w:cs="Menlo Regular"/>
-          <w:color w:val="000000"/>
-          <w:sz w:val="22"/>
-          <w:szCs w:val="22"/>
-        </w:rPr>
-        <w:tab/>
-        <w:t>…</w:t>
-      </w:r>
     </w:p>
     <w:p>
       <w:pPr>
@@ -7666,7 +8562,33 @@
           <w:sz w:val="22"/>
           <w:szCs w:val="22"/>
         </w:rPr>
-        <w:t xml:space="preserve">    &lt;/lom&gt;</w:t>
+        <w:t xml:space="preserve">    &lt;</w:t>
+      </w:r>
+      <w:proofErr w:type="gramStart"/>
+      <w:r>
+        <w:rPr>
+          <w:rFonts w:ascii="Menlo Regular" w:hAnsi="Menlo Regular" w:cs="Menlo Regular"/>
+          <w:color w:val="000000"/>
+          <w:sz w:val="22"/>
+          <w:szCs w:val="22"/>
+        </w:rPr>
+        <w:t>subcomponents</w:t>
+      </w:r>
+      <w:proofErr w:type="gramEnd"/>
+      <w:r>
+        <w:rPr>
+          <w:rFonts w:ascii="Menlo Regular" w:hAnsi="Menlo Regular" w:cs="Menlo Regular"/>
+          <w:color w:val="000000"/>
+          <w:sz w:val="22"/>
+          <w:szCs w:val="22"/>
+        </w:rPr>
+        <w:t>&gt;… &lt;/subcomponents&gt;</w:t>
+      </w:r>
+    </w:p>
+    <w:p/>
+    <w:p>
+      <w:r>
+        <w:t>Subcomponent.xml</w:t>
       </w:r>
     </w:p>
     <w:p>
@@ -7697,6 +8619,35 @@
           <w:szCs w:val="22"/>
         </w:rPr>
       </w:pPr>
+      <w:r>
+        <w:rPr>
+          <w:rFonts w:ascii="Menlo Regular" w:hAnsi="Menlo Regular" w:cs="Menlo Regular"/>
+          <w:color w:val="000000"/>
+          <w:sz w:val="22"/>
+          <w:szCs w:val="22"/>
+        </w:rPr>
+        <w:t>&lt;</w:t>
+      </w:r>
+      <w:proofErr w:type="gramStart"/>
+      <w:r>
+        <w:rPr>
+          <w:rFonts w:ascii="Menlo Regular" w:hAnsi="Menlo Regular" w:cs="Menlo Regular"/>
+          <w:color w:val="000000"/>
+          <w:sz w:val="22"/>
+          <w:szCs w:val="22"/>
+        </w:rPr>
+        <w:t>subcomponent</w:t>
+      </w:r>
+      <w:proofErr w:type="gramEnd"/>
+      <w:r>
+        <w:rPr>
+          <w:rFonts w:ascii="Menlo Regular" w:hAnsi="Menlo Regular" w:cs="Menlo Regular"/>
+          <w:color w:val="000000"/>
+          <w:sz w:val="22"/>
+          <w:szCs w:val="22"/>
+        </w:rPr>
+        <w:t>&gt;</w:t>
+      </w:r>
     </w:p>
     <w:p>
       <w:pPr>
@@ -7734,7 +8685,27 @@
           <w:szCs w:val="22"/>
         </w:rPr>
         <w:tab/>
-        <w:t>&lt;componentcontent&gt;…&lt;/componentcontent&gt;</w:t>
+        <w:t>&lt;</w:t>
+      </w:r>
+      <w:proofErr w:type="gramStart"/>
+      <w:r>
+        <w:rPr>
+          <w:rFonts w:ascii="Menlo Regular" w:hAnsi="Menlo Regular" w:cs="Menlo Regular"/>
+          <w:color w:val="000000"/>
+          <w:sz w:val="22"/>
+          <w:szCs w:val="22"/>
+        </w:rPr>
+        <w:t>meta</w:t>
+      </w:r>
+      <w:proofErr w:type="gramEnd"/>
+      <w:r>
+        <w:rPr>
+          <w:rFonts w:ascii="Menlo Regular" w:hAnsi="Menlo Regular" w:cs="Menlo Regular"/>
+          <w:color w:val="000000"/>
+          <w:sz w:val="22"/>
+          <w:szCs w:val="22"/>
+        </w:rPr>
+        <w:t>&gt;…&lt;/meta&gt;</w:t>
       </w:r>
     </w:p>
     <w:p>
@@ -7772,13 +8743,28 @@
           <w:sz w:val="22"/>
           <w:szCs w:val="22"/>
         </w:rPr>
-        <w:t>&lt;/subcomponent&gt;</w:t>
-      </w:r>
-    </w:p>
-    <w:p/>
-    <w:p>
-      <w:r>
-        <w:t>Items:</w:t>
+        <w:tab/>
+        <w:t>&lt;</w:t>
+      </w:r>
+      <w:proofErr w:type="gramStart"/>
+      <w:r>
+        <w:rPr>
+          <w:rFonts w:ascii="Menlo Regular" w:hAnsi="Menlo Regular" w:cs="Menlo Regular"/>
+          <w:color w:val="000000"/>
+          <w:sz w:val="22"/>
+          <w:szCs w:val="22"/>
+        </w:rPr>
+        <w:t>lom</w:t>
+      </w:r>
+      <w:proofErr w:type="gramEnd"/>
+      <w:r>
+        <w:rPr>
+          <w:rFonts w:ascii="Menlo Regular" w:hAnsi="Menlo Regular" w:cs="Menlo Regular"/>
+          <w:color w:val="000000"/>
+          <w:sz w:val="22"/>
+          <w:szCs w:val="22"/>
+        </w:rPr>
+        <w:t xml:space="preserve"> xmlns="http://www.mathunited.nl/nl-lom"&gt;</w:t>
       </w:r>
     </w:p>
     <w:p>
@@ -7816,7 +8802,17 @@
           <w:sz w:val="22"/>
           <w:szCs w:val="22"/>
         </w:rPr>
-        <w:t>&lt;block&gt;</w:t>
+        <w:tab/>
+      </w:r>
+      <w:r>
+        <w:rPr>
+          <w:rFonts w:ascii="Menlo Regular" w:hAnsi="Menlo Regular" w:cs="Menlo Regular"/>
+          <w:color w:val="000000"/>
+          <w:sz w:val="22"/>
+          <w:szCs w:val="22"/>
+        </w:rPr>
+        <w:tab/>
+        <w:t>…</w:t>
       </w:r>
     </w:p>
     <w:p>
@@ -7854,8 +8850,256 @@
           <w:sz w:val="22"/>
           <w:szCs w:val="22"/>
         </w:rPr>
+        <w:t xml:space="preserve">    &lt;/lom&gt;</w:t>
+      </w:r>
+    </w:p>
+    <w:p>
+      <w:pPr>
+        <w:widowControl w:val="0"/>
+        <w:tabs>
+          <w:tab w:val="left" w:pos="560"/>
+          <w:tab w:val="left" w:pos="1120"/>
+          <w:tab w:val="left" w:pos="1680"/>
+          <w:tab w:val="left" w:pos="2240"/>
+          <w:tab w:val="left" w:pos="2800"/>
+          <w:tab w:val="left" w:pos="3360"/>
+          <w:tab w:val="left" w:pos="3920"/>
+          <w:tab w:val="left" w:pos="4480"/>
+          <w:tab w:val="left" w:pos="5040"/>
+          <w:tab w:val="left" w:pos="5600"/>
+          <w:tab w:val="left" w:pos="6160"/>
+          <w:tab w:val="left" w:pos="6720"/>
+        </w:tabs>
+        <w:autoSpaceDE w:val="0"/>
+        <w:autoSpaceDN w:val="0"/>
+        <w:adjustRightInd w:val="0"/>
+        <w:spacing w:after="0"/>
+        <w:rPr>
+          <w:rFonts w:ascii="Menlo Regular" w:hAnsi="Menlo Regular" w:cs="Menlo Regular"/>
+          <w:color w:val="000000"/>
+          <w:sz w:val="22"/>
+          <w:szCs w:val="22"/>
+        </w:rPr>
+      </w:pPr>
+    </w:p>
+    <w:p>
+      <w:pPr>
+        <w:widowControl w:val="0"/>
+        <w:tabs>
+          <w:tab w:val="left" w:pos="560"/>
+          <w:tab w:val="left" w:pos="1120"/>
+          <w:tab w:val="left" w:pos="1680"/>
+          <w:tab w:val="left" w:pos="2240"/>
+          <w:tab w:val="left" w:pos="2800"/>
+          <w:tab w:val="left" w:pos="3360"/>
+          <w:tab w:val="left" w:pos="3920"/>
+          <w:tab w:val="left" w:pos="4480"/>
+          <w:tab w:val="left" w:pos="5040"/>
+          <w:tab w:val="left" w:pos="5600"/>
+          <w:tab w:val="left" w:pos="6160"/>
+          <w:tab w:val="left" w:pos="6720"/>
+        </w:tabs>
+        <w:autoSpaceDE w:val="0"/>
+        <w:autoSpaceDN w:val="0"/>
+        <w:adjustRightInd w:val="0"/>
+        <w:spacing w:after="0"/>
+        <w:rPr>
+          <w:rFonts w:ascii="Menlo Regular" w:hAnsi="Menlo Regular" w:cs="Menlo Regular"/>
+          <w:color w:val="000000"/>
+          <w:sz w:val="22"/>
+          <w:szCs w:val="22"/>
+        </w:rPr>
+      </w:pPr>
+      <w:r>
+        <w:rPr>
+          <w:rFonts w:ascii="Menlo Regular" w:hAnsi="Menlo Regular" w:cs="Menlo Regular"/>
+          <w:color w:val="000000"/>
+          <w:sz w:val="22"/>
+          <w:szCs w:val="22"/>
+        </w:rPr>
         <w:tab/>
-        <w:t>&lt;lom xmlns="http://www.mathunited.nl/nl-lom"&gt;</w:t>
+        <w:t>&lt;</w:t>
+      </w:r>
+      <w:proofErr w:type="gramStart"/>
+      <w:r>
+        <w:rPr>
+          <w:rFonts w:ascii="Menlo Regular" w:hAnsi="Menlo Regular" w:cs="Menlo Regular"/>
+          <w:color w:val="000000"/>
+          <w:sz w:val="22"/>
+          <w:szCs w:val="22"/>
+        </w:rPr>
+        <w:t>componentcontent</w:t>
+      </w:r>
+      <w:proofErr w:type="gramEnd"/>
+      <w:r>
+        <w:rPr>
+          <w:rFonts w:ascii="Menlo Regular" w:hAnsi="Menlo Regular" w:cs="Menlo Regular"/>
+          <w:color w:val="000000"/>
+          <w:sz w:val="22"/>
+          <w:szCs w:val="22"/>
+        </w:rPr>
+        <w:t>&gt;…&lt;/componentcontent&gt;</w:t>
+      </w:r>
+    </w:p>
+    <w:p>
+      <w:pPr>
+        <w:widowControl w:val="0"/>
+        <w:tabs>
+          <w:tab w:val="left" w:pos="560"/>
+          <w:tab w:val="left" w:pos="1120"/>
+          <w:tab w:val="left" w:pos="1680"/>
+          <w:tab w:val="left" w:pos="2240"/>
+          <w:tab w:val="left" w:pos="2800"/>
+          <w:tab w:val="left" w:pos="3360"/>
+          <w:tab w:val="left" w:pos="3920"/>
+          <w:tab w:val="left" w:pos="4480"/>
+          <w:tab w:val="left" w:pos="5040"/>
+          <w:tab w:val="left" w:pos="5600"/>
+          <w:tab w:val="left" w:pos="6160"/>
+          <w:tab w:val="left" w:pos="6720"/>
+        </w:tabs>
+        <w:autoSpaceDE w:val="0"/>
+        <w:autoSpaceDN w:val="0"/>
+        <w:adjustRightInd w:val="0"/>
+        <w:spacing w:after="0"/>
+        <w:rPr>
+          <w:rFonts w:ascii="Menlo Regular" w:hAnsi="Menlo Regular" w:cs="Menlo Regular"/>
+          <w:color w:val="000000"/>
+          <w:sz w:val="22"/>
+          <w:szCs w:val="22"/>
+        </w:rPr>
+      </w:pPr>
+      <w:r>
+        <w:rPr>
+          <w:rFonts w:ascii="Menlo Regular" w:hAnsi="Menlo Regular" w:cs="Menlo Regular"/>
+          <w:color w:val="000000"/>
+          <w:sz w:val="22"/>
+          <w:szCs w:val="22"/>
+        </w:rPr>
+        <w:t>&lt;/subcomponent&gt;</w:t>
+      </w:r>
+    </w:p>
+    <w:p/>
+    <w:p>
+      <w:r>
+        <w:t>Items:</w:t>
+      </w:r>
+    </w:p>
+    <w:p>
+      <w:pPr>
+        <w:widowControl w:val="0"/>
+        <w:tabs>
+          <w:tab w:val="left" w:pos="560"/>
+          <w:tab w:val="left" w:pos="1120"/>
+          <w:tab w:val="left" w:pos="1680"/>
+          <w:tab w:val="left" w:pos="2240"/>
+          <w:tab w:val="left" w:pos="2800"/>
+          <w:tab w:val="left" w:pos="3360"/>
+          <w:tab w:val="left" w:pos="3920"/>
+          <w:tab w:val="left" w:pos="4480"/>
+          <w:tab w:val="left" w:pos="5040"/>
+          <w:tab w:val="left" w:pos="5600"/>
+          <w:tab w:val="left" w:pos="6160"/>
+          <w:tab w:val="left" w:pos="6720"/>
+        </w:tabs>
+        <w:autoSpaceDE w:val="0"/>
+        <w:autoSpaceDN w:val="0"/>
+        <w:adjustRightInd w:val="0"/>
+        <w:spacing w:after="0"/>
+        <w:rPr>
+          <w:rFonts w:ascii="Menlo Regular" w:hAnsi="Menlo Regular" w:cs="Menlo Regular"/>
+          <w:color w:val="000000"/>
+          <w:sz w:val="22"/>
+          <w:szCs w:val="22"/>
+        </w:rPr>
+      </w:pPr>
+      <w:r>
+        <w:rPr>
+          <w:rFonts w:ascii="Menlo Regular" w:hAnsi="Menlo Regular" w:cs="Menlo Regular"/>
+          <w:color w:val="000000"/>
+          <w:sz w:val="22"/>
+          <w:szCs w:val="22"/>
+        </w:rPr>
+        <w:t>&lt;</w:t>
+      </w:r>
+      <w:proofErr w:type="gramStart"/>
+      <w:r>
+        <w:rPr>
+          <w:rFonts w:ascii="Menlo Regular" w:hAnsi="Menlo Regular" w:cs="Menlo Regular"/>
+          <w:color w:val="000000"/>
+          <w:sz w:val="22"/>
+          <w:szCs w:val="22"/>
+        </w:rPr>
+        <w:t>block</w:t>
+      </w:r>
+      <w:proofErr w:type="gramEnd"/>
+      <w:r>
+        <w:rPr>
+          <w:rFonts w:ascii="Menlo Regular" w:hAnsi="Menlo Regular" w:cs="Menlo Regular"/>
+          <w:color w:val="000000"/>
+          <w:sz w:val="22"/>
+          <w:szCs w:val="22"/>
+        </w:rPr>
+        <w:t>&gt;</w:t>
+      </w:r>
+    </w:p>
+    <w:p>
+      <w:pPr>
+        <w:widowControl w:val="0"/>
+        <w:tabs>
+          <w:tab w:val="left" w:pos="560"/>
+          <w:tab w:val="left" w:pos="1120"/>
+          <w:tab w:val="left" w:pos="1680"/>
+          <w:tab w:val="left" w:pos="2240"/>
+          <w:tab w:val="left" w:pos="2800"/>
+          <w:tab w:val="left" w:pos="3360"/>
+          <w:tab w:val="left" w:pos="3920"/>
+          <w:tab w:val="left" w:pos="4480"/>
+          <w:tab w:val="left" w:pos="5040"/>
+          <w:tab w:val="left" w:pos="5600"/>
+          <w:tab w:val="left" w:pos="6160"/>
+          <w:tab w:val="left" w:pos="6720"/>
+        </w:tabs>
+        <w:autoSpaceDE w:val="0"/>
+        <w:autoSpaceDN w:val="0"/>
+        <w:adjustRightInd w:val="0"/>
+        <w:spacing w:after="0"/>
+        <w:rPr>
+          <w:rFonts w:ascii="Menlo Regular" w:hAnsi="Menlo Regular" w:cs="Menlo Regular"/>
+          <w:color w:val="000000"/>
+          <w:sz w:val="22"/>
+          <w:szCs w:val="22"/>
+        </w:rPr>
+      </w:pPr>
+      <w:r>
+        <w:rPr>
+          <w:rFonts w:ascii="Menlo Regular" w:hAnsi="Menlo Regular" w:cs="Menlo Regular"/>
+          <w:color w:val="000000"/>
+          <w:sz w:val="22"/>
+          <w:szCs w:val="22"/>
+        </w:rPr>
+        <w:tab/>
+        <w:t>&lt;</w:t>
+      </w:r>
+      <w:proofErr w:type="gramStart"/>
+      <w:r>
+        <w:rPr>
+          <w:rFonts w:ascii="Menlo Regular" w:hAnsi="Menlo Regular" w:cs="Menlo Regular"/>
+          <w:color w:val="000000"/>
+          <w:sz w:val="22"/>
+          <w:szCs w:val="22"/>
+        </w:rPr>
+        <w:t>lom</w:t>
+      </w:r>
+      <w:proofErr w:type="gramEnd"/>
+      <w:r>
+        <w:rPr>
+          <w:rFonts w:ascii="Menlo Regular" w:hAnsi="Menlo Regular" w:cs="Menlo Regular"/>
+          <w:color w:val="000000"/>
+          <w:sz w:val="22"/>
+          <w:szCs w:val="22"/>
+        </w:rPr>
+        <w:t xml:space="preserve"> xmlns="http://www.mathunited.nl/nl-lom"&gt;</w:t>
       </w:r>
     </w:p>
     <w:p>
@@ -12228,7 +13472,7 @@
                     <a:blip r:embed="rId6">
                       <a:extLst>
                         <a:ext uri="{28A0092B-C50C-407E-A947-70E740481C1C}">
-                          <a14:useLocalDpi xmlns:ve="http://schemas.openxmlformats.org/markup-compatibility/2006" xmlns:a14="http://schemas.microsoft.com/office/drawing/2010/main" xmlns:pic="http://schemas.openxmlformats.org/drawingml/2006/picture" xmlns:a="http://schemas.openxmlformats.org/drawingml/2006/main" xmlns:wps="http://schemas.microsoft.com/office/word/2010/wordprocessingShape" xmlns:wne="http://schemas.microsoft.com/office/word/2006/wordml" xmlns:wpi="http://schemas.microsoft.com/office/word/2010/wordprocessingInk" xmlns:wpg="http://schemas.microsoft.com/office/word/2010/wordprocessingGroup" xmlns:w14="http://schemas.microsoft.com/office/word/2010/wordml" xmlns:w="http://schemas.openxmlformats.org/wordprocessingml/2006/main" xmlns:w10="urn:schemas-microsoft-com:office:word" xmlns:wp="http://schemas.openxmlformats.org/drawingml/2006/wordprocessingDrawing" xmlns:wp14="http://schemas.microsoft.com/office/word/2010/wordprocessingDrawing" xmlns:v="urn:schemas-microsoft-com:vml" xmlns:m="http://schemas.openxmlformats.org/officeDocument/2006/math" xmlns:r="http://schemas.openxmlformats.org/officeDocument/2006/relationships" xmlns:o="urn:schemas-microsoft-com:office:office" xmlns:mv="urn:schemas-microsoft-com:mac:vml" xmlns:mc="http://schemas.openxmlformats.org/markup-compatibility/2006" xmlns:mo="http://schemas.microsoft.com/office/mac/office/2008/main" xmlns:wpc="http://schemas.microsoft.com/office/word/2010/wordprocessingCanvas" xmlns="" val="0"/>
+                          <a14:useLocalDpi xmlns="" xmlns:wpc="http://schemas.microsoft.com/office/word/2010/wordprocessingCanvas" xmlns:mo="http://schemas.microsoft.com/office/mac/office/2008/main" xmlns:mc="http://schemas.openxmlformats.org/markup-compatibility/2006" xmlns:mv="urn:schemas-microsoft-com:mac:vml" xmlns:o="urn:schemas-microsoft-com:office:office" xmlns:r="http://schemas.openxmlformats.org/officeDocument/2006/relationships" xmlns:m="http://schemas.openxmlformats.org/officeDocument/2006/math" xmlns:v="urn:schemas-microsoft-com:vml" xmlns:wp14="http://schemas.microsoft.com/office/word/2010/wordprocessingDrawing" xmlns:wp="http://schemas.openxmlformats.org/drawingml/2006/wordprocessingDrawing" xmlns:w10="urn:schemas-microsoft-com:office:word" xmlns:w="http://schemas.openxmlformats.org/wordprocessingml/2006/main" xmlns:w14="http://schemas.microsoft.com/office/word/2010/wordml" xmlns:wpg="http://schemas.microsoft.com/office/word/2010/wordprocessingGroup" xmlns:wpi="http://schemas.microsoft.com/office/word/2010/wordprocessingInk" xmlns:wne="http://schemas.microsoft.com/office/word/2006/wordml" xmlns:wps="http://schemas.microsoft.com/office/word/2010/wordprocessingShape" xmlns:a="http://schemas.openxmlformats.org/drawingml/2006/main" xmlns:pic="http://schemas.openxmlformats.org/drawingml/2006/picture" xmlns:a14="http://schemas.microsoft.com/office/drawing/2010/main" xmlns:ve="http://schemas.openxmlformats.org/markup-compatibility/2006" val="0"/>
                         </a:ext>
                       </a:extLst>
                     </a:blip>
@@ -12290,7 +13534,7 @@
                     <a:blip r:embed="rId6">
                       <a:extLst>
                         <a:ext uri="{28A0092B-C50C-407E-A947-70E740481C1C}">
-                          <a14:useLocalDpi xmlns:ve="http://schemas.openxmlformats.org/markup-compatibility/2006" xmlns:a14="http://schemas.microsoft.com/office/drawing/2010/main" xmlns:pic="http://schemas.openxmlformats.org/drawingml/2006/picture" xmlns:a="http://schemas.openxmlformats.org/drawingml/2006/main" xmlns:wps="http://schemas.microsoft.com/office/word/2010/wordprocessingShape" xmlns:wne="http://schemas.microsoft.com/office/word/2006/wordml" xmlns:wpi="http://schemas.microsoft.com/office/word/2010/wordprocessingInk" xmlns:wpg="http://schemas.microsoft.com/office/word/2010/wordprocessingGroup" xmlns:w14="http://schemas.microsoft.com/office/word/2010/wordml" xmlns:w="http://schemas.openxmlformats.org/wordprocessingml/2006/main" xmlns:w10="urn:schemas-microsoft-com:office:word" xmlns:wp="http://schemas.openxmlformats.org/drawingml/2006/wordprocessingDrawing" xmlns:wp14="http://schemas.microsoft.com/office/word/2010/wordprocessingDrawing" xmlns:v="urn:schemas-microsoft-com:vml" xmlns:m="http://schemas.openxmlformats.org/officeDocument/2006/math" xmlns:r="http://schemas.openxmlformats.org/officeDocument/2006/relationships" xmlns:o="urn:schemas-microsoft-com:office:office" xmlns:mv="urn:schemas-microsoft-com:mac:vml" xmlns:mc="http://schemas.openxmlformats.org/markup-compatibility/2006" xmlns:mo="http://schemas.microsoft.com/office/mac/office/2008/main" xmlns:wpc="http://schemas.microsoft.com/office/word/2010/wordprocessingCanvas" xmlns="" val="0"/>
+                          <a14:useLocalDpi xmlns="" xmlns:wpc="http://schemas.microsoft.com/office/word/2010/wordprocessingCanvas" xmlns:mo="http://schemas.microsoft.com/office/mac/office/2008/main" xmlns:mc="http://schemas.openxmlformats.org/markup-compatibility/2006" xmlns:mv="urn:schemas-microsoft-com:mac:vml" xmlns:o="urn:schemas-microsoft-com:office:office" xmlns:r="http://schemas.openxmlformats.org/officeDocument/2006/relationships" xmlns:m="http://schemas.openxmlformats.org/officeDocument/2006/math" xmlns:v="urn:schemas-microsoft-com:vml" xmlns:wp14="http://schemas.microsoft.com/office/word/2010/wordprocessingDrawing" xmlns:wp="http://schemas.openxmlformats.org/drawingml/2006/wordprocessingDrawing" xmlns:w10="urn:schemas-microsoft-com:office:word" xmlns:w="http://schemas.openxmlformats.org/wordprocessingml/2006/main" xmlns:w14="http://schemas.microsoft.com/office/word/2010/wordml" xmlns:wpg="http://schemas.microsoft.com/office/word/2010/wordprocessingGroup" xmlns:wpi="http://schemas.microsoft.com/office/word/2010/wordprocessingInk" xmlns:wne="http://schemas.microsoft.com/office/word/2006/wordml" xmlns:wps="http://schemas.microsoft.com/office/word/2010/wordprocessingShape" xmlns:a="http://schemas.openxmlformats.org/drawingml/2006/main" xmlns:pic="http://schemas.openxmlformats.org/drawingml/2006/picture" xmlns:a14="http://schemas.microsoft.com/office/drawing/2010/main" xmlns:ve="http://schemas.openxmlformats.org/markup-compatibility/2006" val="0"/>
                         </a:ext>
                       </a:extLst>
                     </a:blip>
@@ -12555,7 +13799,7 @@
                     <a:blip r:embed="rId7">
                       <a:extLst>
                         <a:ext uri="{28A0092B-C50C-407E-A947-70E740481C1C}">
-                          <a14:useLocalDpi xmlns:ve="http://schemas.openxmlformats.org/markup-compatibility/2006" xmlns:a14="http://schemas.microsoft.com/office/drawing/2010/main" xmlns:pic="http://schemas.openxmlformats.org/drawingml/2006/picture" xmlns:a="http://schemas.openxmlformats.org/drawingml/2006/main" xmlns:wps="http://schemas.microsoft.com/office/word/2010/wordprocessingShape" xmlns:wne="http://schemas.microsoft.com/office/word/2006/wordml" xmlns:wpi="http://schemas.microsoft.com/office/word/2010/wordprocessingInk" xmlns:wpg="http://schemas.microsoft.com/office/word/2010/wordprocessingGroup" xmlns:w14="http://schemas.microsoft.com/office/word/2010/wordml" xmlns:w="http://schemas.openxmlformats.org/wordprocessingml/2006/main" xmlns:w10="urn:schemas-microsoft-com:office:word" xmlns:wp="http://schemas.openxmlformats.org/drawingml/2006/wordprocessingDrawing" xmlns:wp14="http://schemas.microsoft.com/office/word/2010/wordprocessingDrawing" xmlns:v="urn:schemas-microsoft-com:vml" xmlns:m="http://schemas.openxmlformats.org/officeDocument/2006/math" xmlns:r="http://schemas.openxmlformats.org/officeDocument/2006/relationships" xmlns:o="urn:schemas-microsoft-com:office:office" xmlns:mv="urn:schemas-microsoft-com:mac:vml" xmlns:mc="http://schemas.openxmlformats.org/markup-compatibility/2006" xmlns:mo="http://schemas.microsoft.com/office/mac/office/2008/main" xmlns:wpc="http://schemas.microsoft.com/office/word/2010/wordprocessingCanvas" xmlns="" val="0"/>
+                          <a14:useLocalDpi xmlns="" xmlns:wpc="http://schemas.microsoft.com/office/word/2010/wordprocessingCanvas" xmlns:mo="http://schemas.microsoft.com/office/mac/office/2008/main" xmlns:mc="http://schemas.openxmlformats.org/markup-compatibility/2006" xmlns:mv="urn:schemas-microsoft-com:mac:vml" xmlns:o="urn:schemas-microsoft-com:office:office" xmlns:r="http://schemas.openxmlformats.org/officeDocument/2006/relationships" xmlns:m="http://schemas.openxmlformats.org/officeDocument/2006/math" xmlns:v="urn:schemas-microsoft-com:vml" xmlns:wp14="http://schemas.microsoft.com/office/word/2010/wordprocessingDrawing" xmlns:wp="http://schemas.openxmlformats.org/drawingml/2006/wordprocessingDrawing" xmlns:w10="urn:schemas-microsoft-com:office:word" xmlns:w="http://schemas.openxmlformats.org/wordprocessingml/2006/main" xmlns:w14="http://schemas.microsoft.com/office/word/2010/wordml" xmlns:wpg="http://schemas.microsoft.com/office/word/2010/wordprocessingGroup" xmlns:wpi="http://schemas.microsoft.com/office/word/2010/wordprocessingInk" xmlns:wne="http://schemas.microsoft.com/office/word/2006/wordml" xmlns:wps="http://schemas.microsoft.com/office/word/2010/wordprocessingShape" xmlns:a="http://schemas.openxmlformats.org/drawingml/2006/main" xmlns:pic="http://schemas.openxmlformats.org/drawingml/2006/picture" xmlns:a14="http://schemas.microsoft.com/office/drawing/2010/main" xmlns:ve="http://schemas.openxmlformats.org/markup-compatibility/2006" val="0"/>
                         </a:ext>
                       </a:extLst>
                     </a:blip>

</xml_diff>